<commit_message>
Added unreviewed Lessons 7 - 16
</commit_message>
<xml_diff>
--- a/Lesson 6/BLANK_Lesson 6_ Fluorescence mode, self-absorption, and inverse fluorescence.docx
+++ b/Lesson 6/BLANK_Lesson 6_ Fluorescence mode, self-absorption, and inverse fluorescence.docx
@@ -703,7 +703,17 @@
           <w:szCs w:val="24"/>
           <w:lang w:val="en-US"/>
         </w:rPr>
-        <w:t xml:space="preserve">. </w:t>
+        <w:t>,</w:t>
+      </w:r>
+      <w:r>
+        <w:rPr>
+          <w:rFonts w:ascii="Calibri" w:eastAsia="Calibri" w:hAnsi="Calibri" w:cs="Calibri"/>
+          <w:color w:val="202124"/>
+          <w:sz w:val="24"/>
+          <w:szCs w:val="24"/>
+          <w:lang w:val="en-US"/>
+        </w:rPr>
+        <w:t xml:space="preserve"> </w:t>
       </w:r>
       <w:hyperlink r:id="rId10" w:history="1">
         <w:r>
@@ -714,29 +724,18 @@
             <w:szCs w:val="24"/>
             <w:lang w:val="en-US"/>
           </w:rPr>
-          <w:t>https://millenia.cars.aps.anl.gov/xraylarch/downloads/2018Workshop/NewvilleEXAFS_RIMG78_ColorPreprint.pdf</w:t>
+          <w:t>https://doi.org/10.2138/rmg.2014.78.2</w:t>
         </w:r>
       </w:hyperlink>
       <w:r>
         <w:rPr>
-          <w:rStyle w:val="Hyperlink"/>
-          <w:rFonts w:ascii="Calibri" w:eastAsia="Calibri" w:hAnsi="Calibri" w:cs="Calibri"/>
-          <w:sz w:val="24"/>
-          <w:szCs w:val="24"/>
-          <w:u w:val="none"/>
+          <w:rFonts w:ascii="Calibri" w:eastAsia="Calibri" w:hAnsi="Calibri" w:cs="Calibri"/>
+          <w:color w:val="202124"/>
+          <w:sz w:val="24"/>
+          <w:szCs w:val="24"/>
           <w:lang w:val="en-US"/>
         </w:rPr>
-        <w:t xml:space="preserve">  </w:t>
-      </w:r>
-      <w:r>
-        <w:rPr>
-          <w:rStyle w:val="Hyperlink"/>
-          <w:rFonts w:ascii="Calibri" w:eastAsia="Calibri" w:hAnsi="Calibri" w:cs="Calibri"/>
-          <w:sz w:val="24"/>
-          <w:szCs w:val="24"/>
-          <w:lang w:val="en-US"/>
-        </w:rPr>
-        <w:t xml:space="preserve">     </w:t>
+        <w:t xml:space="preserve"> </w:t>
       </w:r>
     </w:p>
     <w:p>
@@ -15708,6 +15707,18 @@
       <w:lang w:val="en"/>
     </w:rPr>
   </w:style>
+  <w:style w:type="character" w:styleId="UnresolvedMention">
+    <w:name w:val="Unresolved Mention"/>
+    <w:basedOn w:val="DefaultParagraphFont"/>
+    <w:uiPriority w:val="99"/>
+    <w:semiHidden/>
+    <w:unhideWhenUsed/>
+    <w:rsid w:val="00F5365B"/>
+    <w:rPr>
+      <w:color w:val="605E5C"/>
+      <w:shd w:val="clear" w:color="auto" w:fill="E1DFDD"/>
+    </w:rPr>
+  </w:style>
 </w:styles>
 </file>
 

</xml_diff>